<commit_message>
commiting the changes of lab assignment 5 docx
</commit_message>
<xml_diff>
--- a/Documentation/Lab Assignment 5.docx
+++ b/Documentation/Lab Assignment 5.docx
@@ -34,8 +34,10 @@
           <w:sz w:val="36"/>
           <w:szCs w:val="36"/>
         </w:rPr>
-        <w:t>Lab Assignment 6</w:t>
-      </w:r>
+        <w:t>Lab Assignment 5</w:t>
+      </w:r>
+      <w:bookmarkStart w:id="0" w:name="_GoBack"/>
+      <w:bookmarkEnd w:id="0"/>
     </w:p>
     <w:p>
       <w:pPr>
@@ -434,19 +436,7 @@
       </w:pPr>
       <w:r>
         <w:tab/>
-        <w:t xml:space="preserve">The Registration page contains First name, last name, Phone number and Address fields. </w:t>
-      </w:r>
-      <w:r>
-        <w:t>B</w:t>
-      </w:r>
-      <w:r>
-        <w:t>ased on the location</w:t>
-      </w:r>
-      <w:r>
-        <w:t>, the address get populated in the fields of the registration page when the screen loads</w:t>
-      </w:r>
-      <w:r>
-        <w:t>. On Clicking on the camera button camera will be opened and we can capture the photo. After capturing the photo it will be displayed in the place of camera button. On clicking on the sign in button it will navigate to the Map page.</w:t>
+        <w:t>The Registration page contains First name, last name, Phone number and Address fields. Based on the location, the address get populated in the fields of the registration page when the screen loads. On Clicking on the camera button camera will be opened and we can capture the photo. After capturing the photo it will be displayed in the place of camera button. On clicking on the sign in button it will navigate to the Map page.</w:t>
       </w:r>
     </w:p>
     <w:p>
@@ -1114,8 +1104,6 @@
     <w:pPr>
       <w:pStyle w:val="Header"/>
     </w:pPr>
-    <w:bookmarkStart w:id="0" w:name="_GoBack"/>
-    <w:bookmarkEnd w:id="0"/>
   </w:p>
 </w:hdr>
 </file>

</xml_diff>

<commit_message>
commit the changes of docx
</commit_message>
<xml_diff>
--- a/Documentation/Lab Assignment 5.docx
+++ b/Documentation/Lab Assignment 5.docx
@@ -20,12 +20,7 @@
       </w:r>
       <w:r>
         <w:tab/>
-      </w:r>
-      <w:r>
-        <w:tab/>
-      </w:r>
-      <w:r>
-        <w:tab/>
+        <w:t xml:space="preserve">                 </w:t>
       </w:r>
       <w:r>
         <w:rPr>
@@ -36,29 +31,20 @@
         </w:rPr>
         <w:t>Lab Assignment 5</w:t>
       </w:r>
+    </w:p>
+    <w:p>
+      <w:pPr>
+        <w:jc w:val="both"/>
+      </w:pPr>
+    </w:p>
+    <w:p>
+      <w:pPr>
+        <w:jc w:val="both"/>
+      </w:pPr>
       <w:bookmarkStart w:id="0" w:name="_GoBack"/>
       <w:bookmarkEnd w:id="0"/>
-    </w:p>
-    <w:p>
-      <w:pPr>
-        <w:jc w:val="both"/>
-      </w:pPr>
-    </w:p>
-    <w:p>
-      <w:pPr>
-        <w:jc w:val="both"/>
-      </w:pPr>
-      <w:r>
-        <w:tab/>
-        <w:t xml:space="preserve">An android application which has a Registration page and map </w:t>
-      </w:r>
-      <w:proofErr w:type="spellStart"/>
-      <w:r>
-        <w:t>api</w:t>
-      </w:r>
-      <w:proofErr w:type="spellEnd"/>
-      <w:r>
-        <w:t xml:space="preserve"> which helps to find the location of the captured image.</w:t>
+      <w:r>
+        <w:t>An android application which has a Registration page and map api which helps to find the location of the captured image.</w:t>
       </w:r>
     </w:p>
     <w:p>

</xml_diff>